<commit_message>
Bilder der Skizzen in seperaten Ordner
</commit_message>
<xml_diff>
--- a/schriftliche Arbeit/Betreuer_Meeting_20171907.docx
+++ b/schriftliche Arbeit/Betreuer_Meeting_20171907.docx
@@ -50,8 +50,13 @@
         </w:numPr>
       </w:pPr>
       <w:r>
-        <w:t>Sollen Tabellennamen immer Singular sein? Z.B. CurrentTestsVersion</w:t>
+        <w:t xml:space="preserve">Sollen Tabellennamen immer Singular sein? Z.B. </w:t>
       </w:r>
+      <w:proofErr w:type="spellStart"/>
+      <w:r>
+        <w:t>CurrentTestsVersion</w:t>
+      </w:r>
+      <w:proofErr w:type="spellEnd"/>
     </w:p>
     <w:p>
       <w:pPr>
@@ -126,8 +131,18 @@
       <w:r>
         <w:t>Können die Ziele auch noch in den letzten 2 Wochen angepasst werden?</w:t>
       </w:r>
-      <w:bookmarkStart w:id="0" w:name="_GoBack"/>
-      <w:bookmarkEnd w:id="0"/>
+    </w:p>
+    <w:p>
+      <w:pPr>
+        <w:pStyle w:val="Listenabsatz"/>
+        <w:numPr>
+          <w:ilvl w:val="1"/>
+          <w:numId w:val="7"/>
+        </w:numPr>
+      </w:pPr>
+      <w:r>
+        <w:t>Aktuelle Zieländerungen besprechen</w:t>
+      </w:r>
     </w:p>
     <w:p>
       <w:pPr>
@@ -142,7 +157,47 @@
         <w:t>Ablauf</w:t>
       </w:r>
     </w:p>
-    <w:p/>
+    <w:p>
+      <w:pPr>
+        <w:pStyle w:val="Listenabsatz"/>
+        <w:numPr>
+          <w:ilvl w:val="0"/>
+          <w:numId w:val="8"/>
+        </w:numPr>
+      </w:pPr>
+      <w:r>
+        <w:t>Aktueller Stand der Arbeit präsentieren</w:t>
+      </w:r>
+    </w:p>
+    <w:p>
+      <w:pPr>
+        <w:pStyle w:val="Listenabsatz"/>
+        <w:numPr>
+          <w:ilvl w:val="0"/>
+          <w:numId w:val="8"/>
+        </w:numPr>
+      </w:pPr>
+      <w:r>
+        <w:t>Vorführung der TTIC2 Applikation</w:t>
+      </w:r>
+    </w:p>
+    <w:p>
+      <w:pPr>
+        <w:pStyle w:val="Listenabsatz"/>
+        <w:numPr>
+          <w:ilvl w:val="0"/>
+          <w:numId w:val="8"/>
+        </w:numPr>
+      </w:pPr>
+      <w:r>
+        <w:t>Code Ausschnitte eines einzelnen Test</w:t>
+      </w:r>
+      <w:bookmarkStart w:id="0" w:name="_GoBack"/>
+      <w:bookmarkEnd w:id="0"/>
+      <w:r>
+        <w:t>s</w:t>
+      </w:r>
+    </w:p>
     <w:sectPr>
       <w:footerReference w:type="default" r:id="rId7"/>
       <w:headerReference w:type="first" r:id="rId8"/>
@@ -327,6 +382,119 @@
 <file path=word/numbering.xml><?xml version="1.0" encoding="utf-8"?>
 <w:numbering xmlns:wpc="http://schemas.microsoft.com/office/word/2010/wordprocessingCanvas" xmlns:cx="http://schemas.microsoft.com/office/drawing/2014/chartex" xmlns:cx1="http://schemas.microsoft.com/office/drawing/2015/9/8/chartex" xmlns:cx2="http://schemas.microsoft.com/office/drawing/2015/10/21/chartex" xmlns:cx3="http://schemas.microsoft.com/office/drawing/2016/5/9/chartex" xmlns:cx4="http://schemas.microsoft.com/office/drawing/2016/5/10/chartex" xmlns:cx5="http://schemas.microsoft.com/office/drawing/2016/5/11/chartex" xmlns:cx6="http://schemas.microsoft.com/office/drawing/2016/5/12/chartex" xmlns:cx7="http://schemas.microsoft.com/office/drawing/2016/5/13/chartex" xmlns:cx8="http://schemas.microsoft.com/office/drawing/2016/5/14/chartex" xmlns:mc="http://schemas.openxmlformats.org/markup-compatibility/2006" xmlns:aink="http://schemas.microsoft.com/office/drawing/2016/ink" xmlns:am3d="http://schemas.microsoft.com/office/drawing/2017/model3d" xmlns:o="urn:schemas-microsoft-com:office:office" xmlns:r="http://schemas.openxmlformats.org/officeDocument/2006/relationships" xmlns:m="http://schemas.openxmlformats.org/officeDocument/2006/math" xmlns:v="urn:schemas-microsoft-com:vml" xmlns:wp14="http://schemas.microsoft.com/office/word/2010/wordprocessingDrawing" xmlns:wp="http://schemas.openxmlformats.org/drawingml/2006/wordprocessingDrawing" xmlns:w10="urn:schemas-microsoft-com:office:word" xmlns:w="http://schemas.openxmlformats.org/wordprocessingml/2006/main" xmlns:w14="http://schemas.microsoft.com/office/word/2010/wordml" xmlns:w15="http://schemas.microsoft.com/office/word/2012/wordml" xmlns:w16cid="http://schemas.microsoft.com/office/word/2016/wordml/cid" xmlns:w16se="http://schemas.microsoft.com/office/word/2015/wordml/symex" xmlns:wpg="http://schemas.microsoft.com/office/word/2010/wordprocessingGroup" xmlns:wpi="http://schemas.microsoft.com/office/word/2010/wordprocessingInk" xmlns:wne="http://schemas.microsoft.com/office/word/2006/wordml" xmlns:wps="http://schemas.microsoft.com/office/word/2010/wordprocessingShape" mc:Ignorable="w14 w15 w16se w16cid wp14">
   <w:abstractNum w:abstractNumId="0" w15:restartNumberingAfterBreak="0">
+    <w:nsid w:val="337541A6"/>
+    <w:multiLevelType w:val="hybridMultilevel"/>
+    <w:tmpl w:val="6FA81EA8"/>
+    <w:lvl w:ilvl="0" w:tplc="08070001">
+      <w:start w:val="1"/>
+      <w:numFmt w:val="bullet"/>
+      <w:lvlText w:val=""/>
+      <w:lvlJc w:val="left"/>
+      <w:pPr>
+        <w:ind w:left="720" w:hanging="360"/>
+      </w:pPr>
+      <w:rPr>
+        <w:rFonts w:ascii="Symbol" w:hAnsi="Symbol" w:hint="default"/>
+      </w:rPr>
+    </w:lvl>
+    <w:lvl w:ilvl="1" w:tplc="08070003" w:tentative="1">
+      <w:start w:val="1"/>
+      <w:numFmt w:val="bullet"/>
+      <w:lvlText w:val="o"/>
+      <w:lvlJc w:val="left"/>
+      <w:pPr>
+        <w:ind w:left="1440" w:hanging="360"/>
+      </w:pPr>
+      <w:rPr>
+        <w:rFonts w:ascii="Courier New" w:hAnsi="Courier New" w:cs="Courier New" w:hint="default"/>
+      </w:rPr>
+    </w:lvl>
+    <w:lvl w:ilvl="2" w:tplc="08070005" w:tentative="1">
+      <w:start w:val="1"/>
+      <w:numFmt w:val="bullet"/>
+      <w:lvlText w:val=""/>
+      <w:lvlJc w:val="left"/>
+      <w:pPr>
+        <w:ind w:left="2160" w:hanging="360"/>
+      </w:pPr>
+      <w:rPr>
+        <w:rFonts w:ascii="Wingdings" w:hAnsi="Wingdings" w:hint="default"/>
+      </w:rPr>
+    </w:lvl>
+    <w:lvl w:ilvl="3" w:tplc="08070001" w:tentative="1">
+      <w:start w:val="1"/>
+      <w:numFmt w:val="bullet"/>
+      <w:lvlText w:val=""/>
+      <w:lvlJc w:val="left"/>
+      <w:pPr>
+        <w:ind w:left="2880" w:hanging="360"/>
+      </w:pPr>
+      <w:rPr>
+        <w:rFonts w:ascii="Symbol" w:hAnsi="Symbol" w:hint="default"/>
+      </w:rPr>
+    </w:lvl>
+    <w:lvl w:ilvl="4" w:tplc="08070003" w:tentative="1">
+      <w:start w:val="1"/>
+      <w:numFmt w:val="bullet"/>
+      <w:lvlText w:val="o"/>
+      <w:lvlJc w:val="left"/>
+      <w:pPr>
+        <w:ind w:left="3600" w:hanging="360"/>
+      </w:pPr>
+      <w:rPr>
+        <w:rFonts w:ascii="Courier New" w:hAnsi="Courier New" w:cs="Courier New" w:hint="default"/>
+      </w:rPr>
+    </w:lvl>
+    <w:lvl w:ilvl="5" w:tplc="08070005" w:tentative="1">
+      <w:start w:val="1"/>
+      <w:numFmt w:val="bullet"/>
+      <w:lvlText w:val=""/>
+      <w:lvlJc w:val="left"/>
+      <w:pPr>
+        <w:ind w:left="4320" w:hanging="360"/>
+      </w:pPr>
+      <w:rPr>
+        <w:rFonts w:ascii="Wingdings" w:hAnsi="Wingdings" w:hint="default"/>
+      </w:rPr>
+    </w:lvl>
+    <w:lvl w:ilvl="6" w:tplc="08070001" w:tentative="1">
+      <w:start w:val="1"/>
+      <w:numFmt w:val="bullet"/>
+      <w:lvlText w:val=""/>
+      <w:lvlJc w:val="left"/>
+      <w:pPr>
+        <w:ind w:left="5040" w:hanging="360"/>
+      </w:pPr>
+      <w:rPr>
+        <w:rFonts w:ascii="Symbol" w:hAnsi="Symbol" w:hint="default"/>
+      </w:rPr>
+    </w:lvl>
+    <w:lvl w:ilvl="7" w:tplc="08070003" w:tentative="1">
+      <w:start w:val="1"/>
+      <w:numFmt w:val="bullet"/>
+      <w:lvlText w:val="o"/>
+      <w:lvlJc w:val="left"/>
+      <w:pPr>
+        <w:ind w:left="5760" w:hanging="360"/>
+      </w:pPr>
+      <w:rPr>
+        <w:rFonts w:ascii="Courier New" w:hAnsi="Courier New" w:cs="Courier New" w:hint="default"/>
+      </w:rPr>
+    </w:lvl>
+    <w:lvl w:ilvl="8" w:tplc="08070005" w:tentative="1">
+      <w:start w:val="1"/>
+      <w:numFmt w:val="bullet"/>
+      <w:lvlText w:val=""/>
+      <w:lvlJc w:val="left"/>
+      <w:pPr>
+        <w:ind w:left="6480" w:hanging="360"/>
+      </w:pPr>
+      <w:rPr>
+        <w:rFonts w:ascii="Wingdings" w:hAnsi="Wingdings" w:hint="default"/>
+      </w:rPr>
+    </w:lvl>
+  </w:abstractNum>
+  <w:abstractNum w:abstractNumId="1" w15:restartNumberingAfterBreak="0">
     <w:nsid w:val="3B9D2465"/>
     <w:multiLevelType w:val="hybridMultilevel"/>
     <w:tmpl w:val="BCEC3B90"/>
@@ -439,7 +607,7 @@
       </w:rPr>
     </w:lvl>
   </w:abstractNum>
-  <w:abstractNum w:abstractNumId="1" w15:restartNumberingAfterBreak="0">
+  <w:abstractNum w:abstractNumId="2" w15:restartNumberingAfterBreak="0">
     <w:nsid w:val="42057187"/>
     <w:multiLevelType w:val="hybridMultilevel"/>
     <w:tmpl w:val="ACE45AF8"/>
@@ -551,7 +719,7 @@
       </w:rPr>
     </w:lvl>
   </w:abstractNum>
-  <w:abstractNum w:abstractNumId="2" w15:restartNumberingAfterBreak="0">
+  <w:abstractNum w:abstractNumId="3" w15:restartNumberingAfterBreak="0">
     <w:nsid w:val="4AEA2D6F"/>
     <w:multiLevelType w:val="hybridMultilevel"/>
     <w:tmpl w:val="2340C596"/>
@@ -664,7 +832,7 @@
       </w:rPr>
     </w:lvl>
   </w:abstractNum>
-  <w:abstractNum w:abstractNumId="3" w15:restartNumberingAfterBreak="0">
+  <w:abstractNum w:abstractNumId="4" w15:restartNumberingAfterBreak="0">
     <w:nsid w:val="5169637A"/>
     <w:multiLevelType w:val="hybridMultilevel"/>
     <w:tmpl w:val="F7E6F528"/>
@@ -777,7 +945,7 @@
       </w:rPr>
     </w:lvl>
   </w:abstractNum>
-  <w:abstractNum w:abstractNumId="4" w15:restartNumberingAfterBreak="0">
+  <w:abstractNum w:abstractNumId="5" w15:restartNumberingAfterBreak="0">
     <w:nsid w:val="5A106C16"/>
     <w:multiLevelType w:val="multilevel"/>
     <w:tmpl w:val="DC401696"/>
@@ -902,7 +1070,7 @@
       </w:pPr>
     </w:lvl>
   </w:abstractNum>
-  <w:abstractNum w:abstractNumId="5" w15:restartNumberingAfterBreak="0">
+  <w:abstractNum w:abstractNumId="6" w15:restartNumberingAfterBreak="0">
     <w:nsid w:val="5AED0A2E"/>
     <w:multiLevelType w:val="hybridMultilevel"/>
     <w:tmpl w:val="CC2C5B14"/>
@@ -918,7 +1086,7 @@
         <w:rFonts w:ascii="Symbol" w:hAnsi="Symbol" w:hint="default"/>
       </w:rPr>
     </w:lvl>
-    <w:lvl w:ilvl="1" w:tplc="08070003" w:tentative="1">
+    <w:lvl w:ilvl="1" w:tplc="08070003">
       <w:start w:val="1"/>
       <w:numFmt w:val="bullet"/>
       <w:lvlText w:val="o"/>
@@ -1015,7 +1183,7 @@
       </w:rPr>
     </w:lvl>
   </w:abstractNum>
-  <w:abstractNum w:abstractNumId="6" w15:restartNumberingAfterBreak="0">
+  <w:abstractNum w:abstractNumId="7" w15:restartNumberingAfterBreak="0">
     <w:nsid w:val="68DE59F5"/>
     <w:multiLevelType w:val="hybridMultilevel"/>
     <w:tmpl w:val="8CD0A120"/>
@@ -1129,25 +1297,28 @@
     </w:lvl>
   </w:abstractNum>
   <w:num w:numId="1">
+    <w:abstractNumId w:val="5"/>
+  </w:num>
+  <w:num w:numId="2">
+    <w:abstractNumId w:val="2"/>
+  </w:num>
+  <w:num w:numId="3">
+    <w:abstractNumId w:val="7"/>
+  </w:num>
+  <w:num w:numId="4">
     <w:abstractNumId w:val="4"/>
   </w:num>
-  <w:num w:numId="2">
+  <w:num w:numId="5">
+    <w:abstractNumId w:val="3"/>
+  </w:num>
+  <w:num w:numId="6">
     <w:abstractNumId w:val="1"/>
   </w:num>
-  <w:num w:numId="3">
+  <w:num w:numId="7">
     <w:abstractNumId w:val="6"/>
   </w:num>
-  <w:num w:numId="4">
-    <w:abstractNumId w:val="3"/>
-  </w:num>
-  <w:num w:numId="5">
-    <w:abstractNumId w:val="2"/>
-  </w:num>
-  <w:num w:numId="6">
+  <w:num w:numId="8">
     <w:abstractNumId w:val="0"/>
-  </w:num>
-  <w:num w:numId="7">
-    <w:abstractNumId w:val="5"/>
   </w:num>
 </w:numbering>
 </file>

</xml_diff>

<commit_message>
Namen der Datenbank Modellierungsbilder geändert
</commit_message>
<xml_diff>
--- a/schriftliche Arbeit/Betreuer_Meeting_20171907.docx
+++ b/schriftliche Arbeit/Betreuer_Meeting_20171907.docx
@@ -65,8 +65,13 @@
         </w:numPr>
       </w:pPr>
       <w:r>
-        <w:t>Sollen Tabellennamen immer Singular sein? Z.B. CurrentTestsVersion</w:t>
+        <w:t xml:space="preserve">Sollen Tabellennamen immer Singular sein? Z.B. </w:t>
       </w:r>
+      <w:proofErr w:type="spellStart"/>
+      <w:r>
+        <w:t>CurrentTestsVersion</w:t>
+      </w:r>
+      <w:proofErr w:type="spellEnd"/>
     </w:p>
     <w:p>
       <w:pPr>
@@ -139,6 +144,20 @@
         </w:numPr>
       </w:pPr>
       <w:r>
+        <w:t>Vorlage für Quellen von Word ausreichend?</w:t>
+      </w:r>
+      <w:bookmarkStart w:id="0" w:name="_GoBack"/>
+      <w:bookmarkEnd w:id="0"/>
+    </w:p>
+    <w:p>
+      <w:pPr>
+        <w:pStyle w:val="Listenabsatz"/>
+        <w:numPr>
+          <w:ilvl w:val="0"/>
+          <w:numId w:val="7"/>
+        </w:numPr>
+      </w:pPr>
+      <w:r>
         <w:t>Können die Ziele auch noch in den letzten 2 Wochen angepasst werden?</w:t>
       </w:r>
     </w:p>
@@ -163,12 +182,7 @@
         </w:numPr>
       </w:pPr>
       <w:r>
-        <w:t>Ziel, welches sich auf das TTIC2 bezieht, wie soll es bewertet werden? (ohne Code schwierig</w:t>
-      </w:r>
-      <w:bookmarkStart w:id="0" w:name="_GoBack"/>
-      <w:bookmarkEnd w:id="0"/>
-      <w:r>
-        <w:t>)</w:t>
+        <w:t>Ziel, welches sich auf das TTIC2 bezieht, wie soll es bewertet werden? (ohne Code schwierig)</w:t>
       </w:r>
     </w:p>
     <w:p>

</xml_diff>

<commit_message>
Neue Version der Dokumentation hinzugefügt
</commit_message>
<xml_diff>
--- a/schriftliche Arbeit/Betreuer_Meeting_20171907.docx
+++ b/schriftliche Arbeit/Betreuer_Meeting_20171907.docx
@@ -65,13 +65,8 @@
         </w:numPr>
       </w:pPr>
       <w:r>
-        <w:t xml:space="preserve">Sollen Tabellennamen immer Singular sein? Z.B. </w:t>
+        <w:t>Sollen Tabellennamen immer Singular sein? Z.B. CurrentTestsVersion</w:t>
       </w:r>
-      <w:proofErr w:type="spellStart"/>
-      <w:r>
-        <w:t>CurrentTestsVersion</w:t>
-      </w:r>
-      <w:proofErr w:type="spellEnd"/>
     </w:p>
     <w:p>
       <w:pPr>
@@ -146,6 +141,30 @@
       <w:r>
         <w:t>Vorlage für Quellen von Word ausreichend?</w:t>
       </w:r>
+    </w:p>
+    <w:p>
+      <w:pPr>
+        <w:pStyle w:val="Listenabsatz"/>
+        <w:numPr>
+          <w:ilvl w:val="1"/>
+          <w:numId w:val="7"/>
+        </w:numPr>
+      </w:pPr>
+      <w:r>
+        <w:t>Community als Autor bei Internetquelle?</w:t>
+      </w:r>
+    </w:p>
+    <w:p>
+      <w:pPr>
+        <w:pStyle w:val="Listenabsatz"/>
+        <w:numPr>
+          <w:ilvl w:val="1"/>
+          <w:numId w:val="7"/>
+        </w:numPr>
+      </w:pPr>
+      <w:r>
+        <w:t>Suchbegriff im Lexikon als Titel der Webseite?</w:t>
+      </w:r>
       <w:bookmarkStart w:id="0" w:name="_GoBack"/>
       <w:bookmarkEnd w:id="0"/>
     </w:p>
@@ -183,6 +202,18 @@
       </w:pPr>
       <w:r>
         <w:t>Ziel, welches sich auf das TTIC2 bezieht, wie soll es bewertet werden? (ohne Code schwierig)</w:t>
+      </w:r>
+    </w:p>
+    <w:p>
+      <w:pPr>
+        <w:pStyle w:val="Listenabsatz"/>
+        <w:numPr>
+          <w:ilvl w:val="0"/>
+          <w:numId w:val="7"/>
+        </w:numPr>
+      </w:pPr>
+      <w:r>
+        <w:t>Wie soll dokumentiert werden, wenn sich die Entscheidung erst in einem späteren Zeitpunkt als nicht der richtige Ansatz zeigt</w:t>
       </w:r>
     </w:p>
     <w:p>
@@ -1247,7 +1278,7 @@
         <w:rFonts w:ascii="Courier New" w:hAnsi="Courier New" w:cs="Courier New" w:hint="default"/>
       </w:rPr>
     </w:lvl>
-    <w:lvl w:ilvl="2" w:tplc="08070005" w:tentative="1">
+    <w:lvl w:ilvl="2" w:tplc="08070005">
       <w:start w:val="1"/>
       <w:numFmt w:val="bullet"/>
       <w:lvlText w:val=""/>

</xml_diff>